<commit_message>
codigo clase 3: analisis de varianza
</commit_message>
<xml_diff>
--- a/documentacion/cursoR_unalm.docx
+++ b/documentacion/cursoR_unalm.docx
@@ -18,19 +18,7 @@
           <w:szCs w:val="28"/>
           <w:lang w:val="es-PE"/>
         </w:rPr>
-        <w:t xml:space="preserve">Universidad Nacional Agraria </w:t>
-      </w:r>
-      <w:bookmarkStart w:id="0" w:name="_GoBack"/>
-      <w:bookmarkEnd w:id="0"/>
-      <w:r>
-        <w:rPr>
-          <w:rFonts w:ascii="Source Code Pro" w:eastAsia="Source Code Pro" w:hAnsi="Source Code Pro" w:cs="Source Code Pro"/>
-          <w:b/>
-          <w:sz w:val="28"/>
-          <w:szCs w:val="28"/>
-          <w:lang w:val="es-PE"/>
-        </w:rPr>
-        <w:t>La Molina</w:t>
+        <w:t>Universidad Nacional Agraria La Molina</w:t>
       </w:r>
     </w:p>
     <w:p>
@@ -616,19 +604,19 @@
         <w:rPr>
           <w:lang w:val="es-PE"/>
         </w:rPr>
-        <w:t>análisis de datos en secto</w:t>
-      </w:r>
-      <w:r>
-        <w:rPr>
-          <w:lang w:val="es-PE"/>
-        </w:rPr>
-        <w:t>r A</w:t>
-      </w:r>
-      <w:r>
-        <w:rPr>
-          <w:lang w:val="es-PE"/>
-        </w:rPr>
-        <w:t xml:space="preserve">gricultura. </w:t>
+        <w:t>análisis de datos en</w:t>
+      </w:r>
+      <w:r>
+        <w:rPr>
+          <w:lang w:val="es-PE"/>
+        </w:rPr>
+        <w:t xml:space="preserve"> Agricultura</w:t>
+      </w:r>
+      <w:r>
+        <w:rPr>
+          <w:lang w:val="es-PE"/>
+        </w:rPr>
+        <w:t xml:space="preserve">. </w:t>
       </w:r>
       <w:r>
         <w:rPr>
@@ -835,7 +823,7 @@
       </w:pPr>
       <w:r>
         <w:pict>
-          <v:rect id="_x0000_i1028" style="width:0;height:1.5pt" o:hralign="center" o:hrstd="t" o:hr="t" fillcolor="#a0a0a0" stroked="f"/>
+          <v:rect id="_x0000_i1025" style="width:0;height:1.5pt" o:hralign="center" o:hrstd="t" o:hr="t" fillcolor="#a0a0a0" stroked="f"/>
         </w:pict>
       </w:r>
     </w:p>
@@ -869,16 +857,35 @@
         <w:widowControl w:val="0"/>
         <w:spacing w:after="320"/>
         <w:rPr>
-          <w:lang w:val="es-PE"/>
-        </w:rPr>
-      </w:pPr>
-      <w:r>
-        <w:rPr>
           <w:b/>
           <w:lang w:val="es-PE"/>
         </w:rPr>
+      </w:pPr>
+    </w:p>
+    <w:p>
+      <w:pPr>
+        <w:widowControl w:val="0"/>
+        <w:spacing w:after="320"/>
+        <w:rPr>
+          <w:lang w:val="es-PE"/>
+        </w:rPr>
+      </w:pPr>
+      <w:r>
+        <w:rPr>
+          <w:b/>
+          <w:lang w:val="es-PE"/>
+        </w:rPr>
         <w:lastRenderedPageBreak/>
-        <w:t>Cronograma y contenido de curso</w:t>
+        <w:t>Cronograma y contenido de</w:t>
+      </w:r>
+      <w:bookmarkStart w:id="0" w:name="_GoBack"/>
+      <w:bookmarkEnd w:id="0"/>
+      <w:r>
+        <w:rPr>
+          <w:b/>
+          <w:lang w:val="es-PE"/>
+        </w:rPr>
+        <w:t xml:space="preserve"> curso</w:t>
       </w:r>
     </w:p>
     <w:p>
@@ -2840,6 +2847,15 @@
                 <w:szCs w:val="20"/>
                 <w:lang w:val="es-PE"/>
               </w:rPr>
+              <w:t xml:space="preserve">Test de </w:t>
+            </w:r>
+            <w:r>
+              <w:rPr>
+                <w:b/>
+                <w:sz w:val="20"/>
+                <w:szCs w:val="20"/>
+                <w:lang w:val="es-PE"/>
+              </w:rPr>
               <w:t>Comparación</w:t>
             </w:r>
             <w:r>
@@ -4058,21 +4074,7 @@
         <w:rPr>
           <w:lang w:val="es-PE"/>
         </w:rPr>
-        <w:t xml:space="preserve">De </w:t>
-      </w:r>
-      <w:proofErr w:type="spellStart"/>
-      <w:r>
-        <w:rPr>
-          <w:lang w:val="es-PE"/>
-        </w:rPr>
-        <w:t>Mendiburu</w:t>
-      </w:r>
-      <w:proofErr w:type="spellEnd"/>
-      <w:r>
-        <w:rPr>
-          <w:lang w:val="es-PE"/>
-        </w:rPr>
-        <w:t>, F. 2007. Análisis Estadístico con R. 2007: 66.</w:t>
+        <w:t>De Mendiburu, F. 2007. Análisis Estadístico con R. 2007: 66.</w:t>
       </w:r>
     </w:p>
     <w:p>
@@ -4093,21 +4095,7 @@
         <w:rPr>
           <w:lang w:val="es-PE"/>
         </w:rPr>
-        <w:t xml:space="preserve">De </w:t>
-      </w:r>
-      <w:proofErr w:type="spellStart"/>
-      <w:r>
-        <w:rPr>
-          <w:lang w:val="es-PE"/>
-        </w:rPr>
-        <w:t>Mendiburu</w:t>
-      </w:r>
-      <w:proofErr w:type="spellEnd"/>
-      <w:r>
-        <w:rPr>
-          <w:lang w:val="es-PE"/>
-        </w:rPr>
-        <w:t xml:space="preserve">, F. 2016. </w:t>
+        <w:t xml:space="preserve">De Mendiburu, F. 2016. </w:t>
       </w:r>
       <w:proofErr w:type="spellStart"/>
       <w:r>
@@ -4224,19 +4212,11 @@
           <w:lang w:val="es-PE"/>
         </w:rPr>
       </w:pPr>
-      <w:proofErr w:type="spellStart"/>
-      <w:r>
-        <w:rPr>
-          <w:lang w:val="es-PE"/>
-        </w:rPr>
-        <w:t>Mendiburu</w:t>
-      </w:r>
-      <w:proofErr w:type="spellEnd"/>
-      <w:r>
-        <w:rPr>
-          <w:lang w:val="es-PE"/>
-        </w:rPr>
-        <w:t xml:space="preserve">, F de. 2014. Tutorial de </w:t>
+      <w:r>
+        <w:rPr>
+          <w:lang w:val="es-PE"/>
+        </w:rPr>
+        <w:t xml:space="preserve">Mendiburu, F de. 2014. Tutorial de </w:t>
       </w:r>
       <w:proofErr w:type="spellStart"/>
       <w:r>
@@ -5410,6 +5390,7 @@
     <w:lsdException w:name="HTML Sample" w:semiHidden="1" w:unhideWhenUsed="1"/>
     <w:lsdException w:name="HTML Typewriter" w:semiHidden="1" w:unhideWhenUsed="1"/>
     <w:lsdException w:name="HTML Variable" w:semiHidden="1" w:unhideWhenUsed="1"/>
+    <w:lsdException w:name="Normal Table" w:semiHidden="1" w:unhideWhenUsed="1"/>
     <w:lsdException w:name="annotation subject" w:semiHidden="1" w:unhideWhenUsed="1"/>
     <w:lsdException w:name="No List" w:semiHidden="1" w:unhideWhenUsed="1"/>
     <w:lsdException w:name="Outline List 1" w:semiHidden="1" w:unhideWhenUsed="1"/>
@@ -5455,9 +5436,11 @@
     <w:lsdException w:name="Table Subtle 1" w:semiHidden="1" w:unhideWhenUsed="1"/>
     <w:lsdException w:name="Table Subtle 2" w:semiHidden="1" w:unhideWhenUsed="1"/>
     <w:lsdException w:name="Table Web 1" w:semiHidden="1" w:unhideWhenUsed="1"/>
+    <w:lsdException w:name="Table Web 2" w:semiHidden="1" w:unhideWhenUsed="1"/>
     <w:lsdException w:name="Table Web 3" w:semiHidden="1" w:unhideWhenUsed="1"/>
     <w:lsdException w:name="Balloon Text" w:semiHidden="1" w:unhideWhenUsed="1"/>
     <w:lsdException w:name="Table Grid" w:uiPriority="39"/>
+    <w:lsdException w:name="Table Theme" w:semiHidden="1" w:unhideWhenUsed="1"/>
     <w:lsdException w:name="Placeholder Text" w:semiHidden="1"/>
     <w:lsdException w:name="No Spacing" w:uiPriority="1" w:qFormat="1"/>
     <w:lsdException w:name="Light Shading" w:uiPriority="60"/>
@@ -6167,7 +6150,7 @@
 </file>
 
 <file path=customXml/itemProps1.xml><?xml version="1.0" encoding="utf-8"?>
-<ds:datastoreItem xmlns:ds="http://schemas.openxmlformats.org/officeDocument/2006/customXml" ds:itemID="{F87D2B42-5932-4762-8592-1FE246216501}">
+<ds:datastoreItem xmlns:ds="http://schemas.openxmlformats.org/officeDocument/2006/customXml" ds:itemID="{9D979C02-EBA9-4149-AA20-A63C5E278821}">
   <ds:schemaRefs>
     <ds:schemaRef ds:uri="http://schemas.openxmlformats.org/officeDocument/2006/bibliography"/>
   </ds:schemaRefs>

</xml_diff>

<commit_message>
#TODO: principal components analysis for class 5.
</commit_message>
<xml_diff>
--- a/documentacion/cursoR_unalm.docx
+++ b/documentacion/cursoR_unalm.docx
@@ -7,6 +7,7 @@
       <w:pPr>
         <w:jc w:val="center"/>
         <w:rPr>
+          <w:u w:val="single"/>
           <w:lang w:val="es-PE"/>
         </w:rPr>
       </w:pPr>
@@ -16,6 +17,7 @@
           <w:b/>
           <w:sz w:val="28"/>
           <w:szCs w:val="28"/>
+          <w:u w:val="single"/>
           <w:lang w:val="es-PE"/>
         </w:rPr>
         <w:t>Universidad Nacional Agraria La Molina</w:t>
@@ -25,6 +27,7 @@
       <w:pPr>
         <w:jc w:val="center"/>
         <w:rPr>
+          <w:u w:val="single"/>
           <w:lang w:val="es-PE"/>
         </w:rPr>
       </w:pPr>
@@ -34,6 +37,7 @@
           <w:b/>
           <w:sz w:val="28"/>
           <w:szCs w:val="28"/>
+          <w:u w:val="single"/>
           <w:lang w:val="es-PE"/>
         </w:rPr>
         <w:t>Facultad de Agronomía</w:t>
@@ -61,6 +65,8 @@
           <w:lang w:val="es-PE"/>
         </w:rPr>
       </w:pPr>
+      <w:bookmarkStart w:id="0" w:name="_GoBack"/>
+      <w:bookmarkEnd w:id="0"/>
     </w:p>
     <w:p>
       <w:pPr>
@@ -249,9 +255,18 @@
       <w:r>
         <w:rPr>
           <w:b/>
-          <w:lang w:val="es-PE"/>
-        </w:rPr>
-        <w:t>Fieldbook</w:t>
+          <w:i/>
+          <w:lang w:val="es-PE"/>
+        </w:rPr>
+        <w:t>FieldB</w:t>
+      </w:r>
+      <w:r>
+        <w:rPr>
+          <w:b/>
+          <w:i/>
+          <w:lang w:val="es-PE"/>
+        </w:rPr>
+        <w:t>ook</w:t>
       </w:r>
       <w:proofErr w:type="spellEnd"/>
       <w:r>
@@ -273,6 +288,9 @@
       <w:pPr>
         <w:ind w:left="2160"/>
         <w:rPr>
+          <w:b/>
+          <w:sz w:val="20"/>
+          <w:szCs w:val="20"/>
           <w:lang w:val="es-PE"/>
         </w:rPr>
       </w:pPr>
@@ -299,14 +317,6 @@
           <w:lang w:val="es-PE"/>
         </w:rPr>
         <w:t>ientífica en Agricultura</w:t>
-      </w:r>
-      <w:r>
-        <w:rPr>
-          <w:b/>
-          <w:highlight w:val="white"/>
-          <w:lang w:val="es-PE"/>
-        </w:rPr>
-        <w:t xml:space="preserve"> </w:t>
       </w:r>
       <w:r>
         <w:rPr>
@@ -316,7 +326,7 @@
           <w:highlight w:val="white"/>
           <w:lang w:val="es-PE"/>
         </w:rPr>
-        <w:t xml:space="preserve">   </w:t>
+        <w:t xml:space="preserve"> </w:t>
       </w:r>
       <w:r>
         <w:rPr>
@@ -327,6 +337,52 @@
           <w:lang w:val="es-PE"/>
         </w:rPr>
         <w:t xml:space="preserve">              </w:t>
+      </w:r>
+    </w:p>
+    <w:p>
+      <w:pPr>
+        <w:rPr>
+          <w:lang w:val="es-PE"/>
+        </w:rPr>
+      </w:pPr>
+      <w:r>
+        <w:rPr>
+          <w:b/>
+          <w:lang w:val="es-PE"/>
+        </w:rPr>
+        <w:t>Lugar:</w:t>
+      </w:r>
+      <w:r>
+        <w:rPr>
+          <w:b/>
+          <w:lang w:val="es-PE"/>
+        </w:rPr>
+        <w:tab/>
+      </w:r>
+      <w:r>
+        <w:rPr>
+          <w:b/>
+          <w:sz w:val="20"/>
+          <w:szCs w:val="20"/>
+          <w:lang w:val="es-PE"/>
+        </w:rPr>
+        <w:tab/>
+      </w:r>
+      <w:r>
+        <w:rPr>
+          <w:b/>
+          <w:sz w:val="20"/>
+          <w:szCs w:val="20"/>
+          <w:lang w:val="es-PE"/>
+        </w:rPr>
+        <w:tab/>
+        <w:t xml:space="preserve">: </w:t>
+      </w:r>
+      <w:r>
+        <w:rPr>
+          <w:lang w:val="es-PE"/>
+        </w:rPr>
+        <w:t>Facultad de Agronomía- Universidad Nacional Agraria, La Molina.</w:t>
       </w:r>
     </w:p>
     <w:p>
@@ -883,7 +939,6 @@
           <w:b/>
           <w:lang w:val="es-PE"/>
         </w:rPr>
-        <w:lastRenderedPageBreak/>
         <w:t>Cronograma y contenido de curso</w:t>
       </w:r>
     </w:p>
@@ -2885,8 +2940,6 @@
               </w:rPr>
               <w:t>B</w:t>
             </w:r>
-            <w:bookmarkStart w:id="0" w:name="_GoBack"/>
-            <w:bookmarkEnd w:id="0"/>
             <w:r>
               <w:rPr>
                 <w:b/>
@@ -3055,6 +3108,15 @@
               </w:rPr>
               <w:t xml:space="preserve">Regresión Lineal en R y </w:t>
             </w:r>
+            <w:r>
+              <w:rPr>
+                <w:b/>
+                <w:sz w:val="20"/>
+                <w:szCs w:val="20"/>
+                <w:lang w:val="es-PE"/>
+              </w:rPr>
+              <w:t xml:space="preserve">en </w:t>
+            </w:r>
             <w:proofErr w:type="spellStart"/>
             <w:r>
               <w:rPr>
@@ -3323,6 +3385,26 @@
               </w:rPr>
               <w:t>Análisis Multivalente: Correlación y Análisis de Componentes Principales</w:t>
             </w:r>
+            <w:r>
+              <w:rPr>
+                <w:b/>
+                <w:sz w:val="20"/>
+                <w:szCs w:val="20"/>
+                <w:lang w:val="es-PE"/>
+              </w:rPr>
+              <w:t xml:space="preserve"> en </w:t>
+            </w:r>
+            <w:proofErr w:type="spellStart"/>
+            <w:r>
+              <w:rPr>
+                <w:b/>
+                <w:sz w:val="20"/>
+                <w:szCs w:val="20"/>
+                <w:lang w:val="es-PE"/>
+              </w:rPr>
+              <w:t>Fieldbook</w:t>
+            </w:r>
+            <w:proofErr w:type="spellEnd"/>
           </w:p>
         </w:tc>
       </w:tr>
@@ -3740,26 +3822,30 @@
       </w:pPr>
     </w:p>
     <w:p>
+      <w:r>
+        <w:rPr>
+          <w:b/>
+        </w:rPr>
+        <w:t>Softwar</w:t>
+      </w:r>
+      <w:r>
+        <w:rPr>
+          <w:b/>
+        </w:rPr>
+        <w:t xml:space="preserve">e </w:t>
+      </w:r>
       <w:proofErr w:type="spellStart"/>
       <w:r>
         <w:rPr>
           <w:b/>
         </w:rPr>
-        <w:t>Softwares</w:t>
-      </w:r>
-      <w:proofErr w:type="spellEnd"/>
+        <w:t>r</w:t>
+      </w:r>
       <w:r>
         <w:rPr>
           <w:b/>
         </w:rPr>
-        <w:t xml:space="preserve"> </w:t>
-      </w:r>
-      <w:proofErr w:type="spellStart"/>
-      <w:r>
-        <w:rPr>
-          <w:b/>
-        </w:rPr>
-        <w:t>Requerido</w:t>
+        <w:t>equerido</w:t>
       </w:r>
       <w:proofErr w:type="spellEnd"/>
     </w:p>
@@ -3817,6 +3903,31 @@
       </w:pPr>
       <w:r>
         <w:t>Excel</w:t>
+      </w:r>
+    </w:p>
+    <w:p>
+      <w:pPr>
+        <w:pStyle w:val="ListParagraph"/>
+        <w:numPr>
+          <w:ilvl w:val="0"/>
+          <w:numId w:val="8"/>
+        </w:numPr>
+      </w:pPr>
+      <w:proofErr w:type="spellStart"/>
+      <w:r>
+        <w:t>Cuenta</w:t>
+      </w:r>
+      <w:proofErr w:type="spellEnd"/>
+      <w:r>
+        <w:t xml:space="preserve"> de Gmail (</w:t>
+      </w:r>
+      <w:proofErr w:type="spellStart"/>
+      <w:r>
+        <w:t>Deseable</w:t>
+      </w:r>
+      <w:proofErr w:type="spellEnd"/>
+      <w:r>
+        <w:t>)</w:t>
       </w:r>
     </w:p>
     <w:p/>
@@ -6169,7 +6280,7 @@
 </file>
 
 <file path=customXml/itemProps1.xml><?xml version="1.0" encoding="utf-8"?>
-<ds:datastoreItem xmlns:ds="http://schemas.openxmlformats.org/officeDocument/2006/customXml" ds:itemID="{E0B92FAB-BF3A-4DEB-91AC-A5E065EA5AA8}">
+<ds:datastoreItem xmlns:ds="http://schemas.openxmlformats.org/officeDocument/2006/customXml" ds:itemID="{7CD95A96-CC32-4421-BA66-452C1C2940A0}">
   <ds:schemaRefs>
     <ds:schemaRef ds:uri="http://schemas.openxmlformats.org/officeDocument/2006/bibliography"/>
   </ds:schemaRefs>

</xml_diff>